<commit_message>
edit header footer bab 4 dan 6
</commit_message>
<xml_diff>
--- a/DOKUMENTASI/BAB 6/BAB VI.docx
+++ b/DOKUMENTASI/BAB 6/BAB VI.docx
@@ -132,6 +132,19 @@
           <w:sz w:val="24"/>
           <w:szCs w:val="24"/>
         </w:rPr>
+        <w:sectPr>
+          <w:headerReference w:type="even" r:id="rId8"/>
+          <w:headerReference w:type="default" r:id="rId9"/>
+          <w:footerReference w:type="even" r:id="rId10"/>
+          <w:footerReference w:type="default" r:id="rId11"/>
+          <w:headerReference w:type="first" r:id="rId12"/>
+          <w:footerReference w:type="first" r:id="rId13"/>
+          <w:pgSz w:w="11909" w:h="16834"/>
+          <w:pgMar w:top="2268" w:right="1701" w:bottom="1701" w:left="2268" w:header="720" w:footer="720" w:gutter="0"/>
+          <w:pgNumType w:start="1"/>
+          <w:cols w:space="720"/>
+          <w:titlePg/>
+        </w:sectPr>
       </w:pPr>
       <w:r>
         <w:rPr>
@@ -3854,7 +3867,7 @@
                     <pic:cNvPicPr/>
                   </pic:nvPicPr>
                   <pic:blipFill rotWithShape="1">
-                    <a:blip r:embed="rId8"/>
+                    <a:blip r:embed="rId14"/>
                     <a:srcRect b="41700"/>
                     <a:stretch/>
                   </pic:blipFill>
@@ -4281,7 +4294,7 @@
                     <pic:cNvPicPr/>
                   </pic:nvPicPr>
                   <pic:blipFill>
-                    <a:blip r:embed="rId9">
+                    <a:blip r:embed="rId15">
                       <a:extLst>
                         <a:ext uri="{28A0092B-C50C-407E-A947-70E740481C1C}">
                           <a14:useLocalDpi xmlns:a14="http://schemas.microsoft.com/office/drawing/2010/main" val="0"/>
@@ -5515,7 +5528,7 @@
                     <pic:cNvPicPr/>
                   </pic:nvPicPr>
                   <pic:blipFill>
-                    <a:blip r:embed="rId10"/>
+                    <a:blip r:embed="rId16"/>
                     <a:stretch>
                       <a:fillRect/>
                     </a:stretch>
@@ -5819,7 +5832,7 @@
                     <pic:cNvPicPr/>
                   </pic:nvPicPr>
                   <pic:blipFill>
-                    <a:blip r:embed="rId11"/>
+                    <a:blip r:embed="rId17"/>
                     <a:stretch>
                       <a:fillRect/>
                     </a:stretch>
@@ -7180,7 +7193,7 @@
                     <pic:cNvPicPr/>
                   </pic:nvPicPr>
                   <pic:blipFill>
-                    <a:blip r:embed="rId12"/>
+                    <a:blip r:embed="rId18"/>
                     <a:stretch>
                       <a:fillRect/>
                     </a:stretch>
@@ -7929,7 +7942,7 @@
                     <pic:cNvPicPr/>
                   </pic:nvPicPr>
                   <pic:blipFill>
-                    <a:blip r:embed="rId13"/>
+                    <a:blip r:embed="rId19"/>
                     <a:stretch>
                       <a:fillRect/>
                     </a:stretch>
@@ -8142,7 +8155,7 @@
                     <pic:cNvPicPr/>
                   </pic:nvPicPr>
                   <pic:blipFill>
-                    <a:blip r:embed="rId14"/>
+                    <a:blip r:embed="rId20"/>
                     <a:stretch>
                       <a:fillRect/>
                     </a:stretch>
@@ -9035,7 +9048,7 @@
                     <pic:cNvPicPr/>
                   </pic:nvPicPr>
                   <pic:blipFill>
-                    <a:blip r:embed="rId15">
+                    <a:blip r:embed="rId21">
                       <a:extLst>
                         <a:ext uri="{28A0092B-C50C-407E-A947-70E740481C1C}">
                           <a14:useLocalDpi xmlns:a14="http://schemas.microsoft.com/office/drawing/2010/main" val="0"/>
@@ -9102,17 +9115,7 @@
           <w:szCs w:val="24"/>
           <w:lang w:val="en-US"/>
         </w:rPr>
-        <w:t xml:space="preserve"> </w:t>
-      </w:r>
-      <w:r>
-        <w:rPr>
-          <w:rFonts w:ascii="Times New Roman" w:eastAsia="Times New Roman" w:hAnsi="Times New Roman" w:cs="Times New Roman"/>
-          <w:b/>
-          <w:sz w:val="24"/>
-          <w:szCs w:val="24"/>
-          <w:lang w:val="en-US"/>
-        </w:rPr>
-        <w:t xml:space="preserve">Form </w:t>
+        <w:t xml:space="preserve"> Form </w:t>
       </w:r>
       <w:proofErr w:type="spellStart"/>
       <w:r>
@@ -9326,25 +9329,7 @@
           <w:szCs w:val="24"/>
           <w:lang w:val="en-US"/>
         </w:rPr>
-        <w:t xml:space="preserve"> password </w:t>
-      </w:r>
-      <w:r>
-        <w:rPr>
-          <w:rFonts w:ascii="Times New Roman" w:eastAsia="Times New Roman" w:hAnsi="Times New Roman" w:cs="Times New Roman"/>
-          <w:sz w:val="24"/>
-          <w:szCs w:val="24"/>
-          <w:lang w:val="en-US"/>
-        </w:rPr>
-        <w:t>lama</w:t>
-      </w:r>
-      <w:r>
-        <w:rPr>
-          <w:rFonts w:ascii="Times New Roman" w:eastAsia="Times New Roman" w:hAnsi="Times New Roman" w:cs="Times New Roman"/>
-          <w:sz w:val="24"/>
-          <w:szCs w:val="24"/>
-          <w:lang w:val="en-US"/>
-        </w:rPr>
-        <w:t xml:space="preserve"> yang </w:t>
+        <w:t xml:space="preserve"> password lama yang </w:t>
       </w:r>
       <w:proofErr w:type="spellStart"/>
       <w:r>
@@ -9935,7 +9920,7 @@
                     <pic:cNvPicPr/>
                   </pic:nvPicPr>
                   <pic:blipFill>
-                    <a:blip r:embed="rId16"/>
+                    <a:blip r:embed="rId22"/>
                     <a:stretch>
                       <a:fillRect/>
                     </a:stretch>
@@ -10087,7 +10072,7 @@
                     <pic:cNvPicPr/>
                   </pic:nvPicPr>
                   <pic:blipFill>
-                    <a:blip r:embed="rId17"/>
+                    <a:blip r:embed="rId23"/>
                     <a:stretch>
                       <a:fillRect/>
                     </a:stretch>
@@ -10261,7 +10246,7 @@
                     <pic:cNvPicPr/>
                   </pic:nvPicPr>
                   <pic:blipFill>
-                    <a:blip r:embed="rId18"/>
+                    <a:blip r:embed="rId24"/>
                     <a:stretch>
                       <a:fillRect/>
                     </a:stretch>
@@ -10302,8 +10287,9 @@
           <w:szCs w:val="24"/>
           <w:lang w:val="en-US"/>
         </w:rPr>
-        <w:t>Gambar 6.1</w:t>
-      </w:r>
+        <w:t xml:space="preserve">Gambar 6.11 </w:t>
+      </w:r>
+      <w:proofErr w:type="spellStart"/>
       <w:r>
         <w:rPr>
           <w:rFonts w:ascii="Times New Roman" w:eastAsia="Times New Roman" w:hAnsi="Times New Roman" w:cs="Times New Roman"/>
@@ -10312,9 +10298,9 @@
           <w:szCs w:val="24"/>
           <w:lang w:val="en-US"/>
         </w:rPr>
-        <w:t xml:space="preserve">1 </w:t>
-      </w:r>
-      <w:proofErr w:type="spellStart"/>
+        <w:t>Verifikasi</w:t>
+      </w:r>
+      <w:proofErr w:type="spellEnd"/>
       <w:r>
         <w:rPr>
           <w:rFonts w:ascii="Times New Roman" w:eastAsia="Times New Roman" w:hAnsi="Times New Roman" w:cs="Times New Roman"/>
@@ -10323,40 +10309,7 @@
           <w:szCs w:val="24"/>
           <w:lang w:val="en-US"/>
         </w:rPr>
-        <w:t>Verifikasi</w:t>
-      </w:r>
-      <w:proofErr w:type="spellEnd"/>
-      <w:r>
-        <w:rPr>
-          <w:rFonts w:ascii="Times New Roman" w:eastAsia="Times New Roman" w:hAnsi="Times New Roman" w:cs="Times New Roman"/>
-          <w:b/>
-          <w:sz w:val="24"/>
-          <w:szCs w:val="24"/>
-          <w:lang w:val="en-US"/>
-        </w:rPr>
-        <w:t xml:space="preserve"> password </w:t>
-      </w:r>
-      <w:proofErr w:type="spellStart"/>
-      <w:r>
-        <w:rPr>
-          <w:rFonts w:ascii="Times New Roman" w:eastAsia="Times New Roman" w:hAnsi="Times New Roman" w:cs="Times New Roman"/>
-          <w:b/>
-          <w:sz w:val="24"/>
-          <w:szCs w:val="24"/>
-          <w:lang w:val="en-US"/>
-        </w:rPr>
-        <w:t>lama</w:t>
-      </w:r>
-      <w:proofErr w:type="spellEnd"/>
-      <w:r>
-        <w:rPr>
-          <w:rFonts w:ascii="Times New Roman" w:eastAsia="Times New Roman" w:hAnsi="Times New Roman" w:cs="Times New Roman"/>
-          <w:b/>
-          <w:sz w:val="24"/>
-          <w:szCs w:val="24"/>
-          <w:lang w:val="en-US"/>
-        </w:rPr>
-        <w:t xml:space="preserve"> </w:t>
+        <w:t xml:space="preserve"> password lama </w:t>
       </w:r>
       <w:proofErr w:type="spellStart"/>
       <w:r>
@@ -11303,7 +11256,7 @@
                     </pic:cNvPicPr>
                   </pic:nvPicPr>
                   <pic:blipFill>
-                    <a:blip r:embed="rId19" cstate="print">
+                    <a:blip r:embed="rId25" cstate="print">
                       <a:extLst>
                         <a:ext uri="{28A0092B-C50C-407E-A947-70E740481C1C}">
                           <a14:useLocalDpi xmlns:a14="http://schemas.microsoft.com/office/drawing/2010/main" val="0"/>
@@ -12584,7 +12537,7 @@
                     <pic:cNvPicPr/>
                   </pic:nvPicPr>
                   <pic:blipFill>
-                    <a:blip r:embed="rId20"/>
+                    <a:blip r:embed="rId26"/>
                     <a:stretch>
                       <a:fillRect/>
                     </a:stretch>
@@ -12794,7 +12747,7 @@
                     <pic:cNvPicPr/>
                   </pic:nvPicPr>
                   <pic:blipFill>
-                    <a:blip r:embed="rId21"/>
+                    <a:blip r:embed="rId27"/>
                     <a:stretch>
                       <a:fillRect/>
                     </a:stretch>
@@ -19108,10 +19061,9 @@
           <w:lang w:val="en-US"/>
         </w:rPr>
       </w:pPr>
-      <w:bookmarkStart w:id="0" w:name="_GoBack"/>
-      <w:bookmarkEnd w:id="0"/>
     </w:p>
     <w:sectPr>
+      <w:headerReference w:type="first" r:id="rId28"/>
       <w:pgSz w:w="11909" w:h="16834"/>
       <w:pgMar w:top="2268" w:right="1701" w:bottom="1701" w:left="2268" w:header="720" w:footer="720" w:gutter="0"/>
       <w:pgNumType w:start="1"/>
@@ -19147,6 +19099,61 @@
 </w:endnotes>
 </file>
 
+<file path=word/footer1.xml><?xml version="1.0" encoding="utf-8"?>
+<w:ftr xmlns:wpc="http://schemas.microsoft.com/office/word/2010/wordprocessingCanvas" xmlns:cx="http://schemas.microsoft.com/office/drawing/2014/chartex" xmlns:cx1="http://schemas.microsoft.com/office/drawing/2015/9/8/chartex" xmlns:cx2="http://schemas.microsoft.com/office/drawing/2015/10/21/chartex" xmlns:cx3="http://schemas.microsoft.com/office/drawing/2016/5/9/chartex" xmlns:cx4="http://schemas.microsoft.com/office/drawing/2016/5/10/chartex" xmlns:cx5="http://schemas.microsoft.com/office/drawing/2016/5/11/chartex" xmlns:cx6="http://schemas.microsoft.com/office/drawing/2016/5/12/chartex" xmlns:cx7="http://schemas.microsoft.com/office/drawing/2016/5/13/chartex" xmlns:cx8="http://schemas.microsoft.com/office/drawing/2016/5/14/chartex" xmlns:mc="http://schemas.openxmlformats.org/markup-compatibility/2006" xmlns:aink="http://schemas.microsoft.com/office/drawing/2016/ink" xmlns:am3d="http://schemas.microsoft.com/office/drawing/2017/model3d" xmlns:o="urn:schemas-microsoft-com:office:office" xmlns:r="http://schemas.openxmlformats.org/officeDocument/2006/relationships" xmlns:m="http://schemas.openxmlformats.org/officeDocument/2006/math" xmlns:v="urn:schemas-microsoft-com:vml" xmlns:wp14="http://schemas.microsoft.com/office/word/2010/wordprocessingDrawing" xmlns:wp="http://schemas.openxmlformats.org/drawingml/2006/wordprocessingDrawing" xmlns:w10="urn:schemas-microsoft-com:office:word" xmlns:w="http://schemas.openxmlformats.org/wordprocessingml/2006/main" xmlns:w14="http://schemas.microsoft.com/office/word/2010/wordml" xmlns:w15="http://schemas.microsoft.com/office/word/2012/wordml" xmlns:w16cid="http://schemas.microsoft.com/office/word/2016/wordml/cid" xmlns:w16se="http://schemas.microsoft.com/office/word/2015/wordml/symex" xmlns:wpg="http://schemas.microsoft.com/office/word/2010/wordprocessingGroup" xmlns:wpi="http://schemas.microsoft.com/office/word/2010/wordprocessingInk" xmlns:wne="http://schemas.microsoft.com/office/word/2006/wordml" xmlns:wps="http://schemas.microsoft.com/office/word/2010/wordprocessingShape" mc:Ignorable="w14 w15 w16se w16cid wp14">
+  <w:p>
+    <w:pPr>
+      <w:pStyle w:val="Footer"/>
+    </w:pPr>
+  </w:p>
+</w:ftr>
+</file>
+
+<file path=word/footer2.xml><?xml version="1.0" encoding="utf-8"?>
+<w:ftr xmlns:wpc="http://schemas.microsoft.com/office/word/2010/wordprocessingCanvas" xmlns:cx="http://schemas.microsoft.com/office/drawing/2014/chartex" xmlns:cx1="http://schemas.microsoft.com/office/drawing/2015/9/8/chartex" xmlns:cx2="http://schemas.microsoft.com/office/drawing/2015/10/21/chartex" xmlns:cx3="http://schemas.microsoft.com/office/drawing/2016/5/9/chartex" xmlns:cx4="http://schemas.microsoft.com/office/drawing/2016/5/10/chartex" xmlns:cx5="http://schemas.microsoft.com/office/drawing/2016/5/11/chartex" xmlns:cx6="http://schemas.microsoft.com/office/drawing/2016/5/12/chartex" xmlns:cx7="http://schemas.microsoft.com/office/drawing/2016/5/13/chartex" xmlns:cx8="http://schemas.microsoft.com/office/drawing/2016/5/14/chartex" xmlns:mc="http://schemas.openxmlformats.org/markup-compatibility/2006" xmlns:aink="http://schemas.microsoft.com/office/drawing/2016/ink" xmlns:am3d="http://schemas.microsoft.com/office/drawing/2017/model3d" xmlns:o="urn:schemas-microsoft-com:office:office" xmlns:r="http://schemas.openxmlformats.org/officeDocument/2006/relationships" xmlns:m="http://schemas.openxmlformats.org/officeDocument/2006/math" xmlns:v="urn:schemas-microsoft-com:vml" xmlns:wp14="http://schemas.microsoft.com/office/word/2010/wordprocessingDrawing" xmlns:wp="http://schemas.openxmlformats.org/drawingml/2006/wordprocessingDrawing" xmlns:w10="urn:schemas-microsoft-com:office:word" xmlns:w="http://schemas.openxmlformats.org/wordprocessingml/2006/main" xmlns:w14="http://schemas.microsoft.com/office/word/2010/wordml" xmlns:w15="http://schemas.microsoft.com/office/word/2012/wordml" xmlns:w16cid="http://schemas.microsoft.com/office/word/2016/wordml/cid" xmlns:w16se="http://schemas.microsoft.com/office/word/2015/wordml/symex" xmlns:wpg="http://schemas.microsoft.com/office/word/2010/wordprocessingGroup" xmlns:wpi="http://schemas.microsoft.com/office/word/2010/wordprocessingInk" xmlns:wne="http://schemas.microsoft.com/office/word/2006/wordml" xmlns:wps="http://schemas.microsoft.com/office/word/2010/wordprocessingShape" mc:Ignorable="w14 w15 w16se w16cid wp14">
+  <w:p>
+    <w:pPr>
+      <w:pStyle w:val="Footer"/>
+      <w:jc w:val="center"/>
+    </w:pPr>
+  </w:p>
+  <w:p>
+    <w:pPr>
+      <w:pBdr>
+        <w:top w:val="single" w:sz="4" w:space="1" w:color="auto"/>
+      </w:pBdr>
+      <w:rPr>
+        <w:rFonts w:ascii="Arial" w:hAnsi="Arial" w:cs="Arial"/>
+        <w:iCs/>
+        <w:sz w:val="20"/>
+        <w:szCs w:val="20"/>
+      </w:rPr>
+    </w:pPr>
+    <w:r>
+      <w:rPr>
+        <w:rFonts w:ascii="Arial" w:hAnsi="Arial" w:cs="Arial"/>
+        <w:iCs/>
+        <w:sz w:val="20"/>
+        <w:szCs w:val="20"/>
+      </w:rPr>
+      <w:t>Program Studi Sistem Informasi, Jurusan Teknik Informatika, Fakultas Teknik, Universitas Surabaya</w:t>
+    </w:r>
+    <w:bookmarkStart w:id="0" w:name="_GoBack"/>
+    <w:bookmarkEnd w:id="0"/>
+  </w:p>
+</w:ftr>
+</file>
+
+<file path=word/footer3.xml><?xml version="1.0" encoding="utf-8"?>
+<w:ftr xmlns:wpc="http://schemas.microsoft.com/office/word/2010/wordprocessingCanvas" xmlns:cx="http://schemas.microsoft.com/office/drawing/2014/chartex" xmlns:cx1="http://schemas.microsoft.com/office/drawing/2015/9/8/chartex" xmlns:cx2="http://schemas.microsoft.com/office/drawing/2015/10/21/chartex" xmlns:cx3="http://schemas.microsoft.com/office/drawing/2016/5/9/chartex" xmlns:cx4="http://schemas.microsoft.com/office/drawing/2016/5/10/chartex" xmlns:cx5="http://schemas.microsoft.com/office/drawing/2016/5/11/chartex" xmlns:cx6="http://schemas.microsoft.com/office/drawing/2016/5/12/chartex" xmlns:cx7="http://schemas.microsoft.com/office/drawing/2016/5/13/chartex" xmlns:cx8="http://schemas.microsoft.com/office/drawing/2016/5/14/chartex" xmlns:mc="http://schemas.openxmlformats.org/markup-compatibility/2006" xmlns:aink="http://schemas.microsoft.com/office/drawing/2016/ink" xmlns:am3d="http://schemas.microsoft.com/office/drawing/2017/model3d" xmlns:o="urn:schemas-microsoft-com:office:office" xmlns:r="http://schemas.openxmlformats.org/officeDocument/2006/relationships" xmlns:m="http://schemas.openxmlformats.org/officeDocument/2006/math" xmlns:v="urn:schemas-microsoft-com:vml" xmlns:wp14="http://schemas.microsoft.com/office/word/2010/wordprocessingDrawing" xmlns:wp="http://schemas.openxmlformats.org/drawingml/2006/wordprocessingDrawing" xmlns:w10="urn:schemas-microsoft-com:office:word" xmlns:w="http://schemas.openxmlformats.org/wordprocessingml/2006/main" xmlns:w14="http://schemas.microsoft.com/office/word/2010/wordml" xmlns:w15="http://schemas.microsoft.com/office/word/2012/wordml" xmlns:w16cid="http://schemas.microsoft.com/office/word/2016/wordml/cid" xmlns:w16se="http://schemas.microsoft.com/office/word/2015/wordml/symex" xmlns:wpg="http://schemas.microsoft.com/office/word/2010/wordprocessingGroup" xmlns:wpi="http://schemas.microsoft.com/office/word/2010/wordprocessingInk" xmlns:wne="http://schemas.microsoft.com/office/word/2006/wordml" xmlns:wps="http://schemas.microsoft.com/office/word/2010/wordprocessingShape" mc:Ignorable="w14 w15 w16se w16cid wp14">
+  <w:p>
+    <w:pPr>
+      <w:pStyle w:val="Footer"/>
+    </w:pPr>
+  </w:p>
+</w:ftr>
+</file>
+
 <file path=word/footnotes.xml><?xml version="1.0" encoding="utf-8"?>
 <w:footnotes xmlns:wpc="http://schemas.microsoft.com/office/word/2010/wordprocessingCanvas" xmlns:cx="http://schemas.microsoft.com/office/drawing/2014/chartex" xmlns:cx1="http://schemas.microsoft.com/office/drawing/2015/9/8/chartex" xmlns:cx2="http://schemas.microsoft.com/office/drawing/2015/10/21/chartex" xmlns:cx3="http://schemas.microsoft.com/office/drawing/2016/5/9/chartex" xmlns:cx4="http://schemas.microsoft.com/office/drawing/2016/5/10/chartex" xmlns:cx5="http://schemas.microsoft.com/office/drawing/2016/5/11/chartex" xmlns:cx6="http://schemas.microsoft.com/office/drawing/2016/5/12/chartex" xmlns:cx7="http://schemas.microsoft.com/office/drawing/2016/5/13/chartex" xmlns:cx8="http://schemas.microsoft.com/office/drawing/2016/5/14/chartex" xmlns:mc="http://schemas.openxmlformats.org/markup-compatibility/2006" xmlns:aink="http://schemas.microsoft.com/office/drawing/2016/ink" xmlns:am3d="http://schemas.microsoft.com/office/drawing/2017/model3d" xmlns:o="urn:schemas-microsoft-com:office:office" xmlns:r="http://schemas.openxmlformats.org/officeDocument/2006/relationships" xmlns:m="http://schemas.openxmlformats.org/officeDocument/2006/math" xmlns:v="urn:schemas-microsoft-com:vml" xmlns:wp14="http://schemas.microsoft.com/office/word/2010/wordprocessingDrawing" xmlns:wp="http://schemas.openxmlformats.org/drawingml/2006/wordprocessingDrawing" xmlns:w10="urn:schemas-microsoft-com:office:word" xmlns:w="http://schemas.openxmlformats.org/wordprocessingml/2006/main" xmlns:w14="http://schemas.microsoft.com/office/word/2010/wordml" xmlns:w15="http://schemas.microsoft.com/office/word/2012/wordml" xmlns:w16cid="http://schemas.microsoft.com/office/word/2016/wordml/cid" xmlns:w16se="http://schemas.microsoft.com/office/word/2015/wordml/symex" xmlns:wpg="http://schemas.microsoft.com/office/word/2010/wordprocessingGroup" xmlns:wpi="http://schemas.microsoft.com/office/word/2010/wordprocessingInk" xmlns:wne="http://schemas.microsoft.com/office/word/2006/wordml" xmlns:wps="http://schemas.microsoft.com/office/word/2010/wordprocessingShape" mc:Ignorable="w14 w15 w16se w16cid wp14">
   <w:footnote w:type="separator" w:id="-1">
@@ -19170,6 +19177,217 @@
     </w:p>
   </w:footnote>
 </w:footnotes>
+</file>
+
+<file path=word/header1.xml><?xml version="1.0" encoding="utf-8"?>
+<w:hdr xmlns:wpc="http://schemas.microsoft.com/office/word/2010/wordprocessingCanvas" xmlns:cx="http://schemas.microsoft.com/office/drawing/2014/chartex" xmlns:cx1="http://schemas.microsoft.com/office/drawing/2015/9/8/chartex" xmlns:cx2="http://schemas.microsoft.com/office/drawing/2015/10/21/chartex" xmlns:cx3="http://schemas.microsoft.com/office/drawing/2016/5/9/chartex" xmlns:cx4="http://schemas.microsoft.com/office/drawing/2016/5/10/chartex" xmlns:cx5="http://schemas.microsoft.com/office/drawing/2016/5/11/chartex" xmlns:cx6="http://schemas.microsoft.com/office/drawing/2016/5/12/chartex" xmlns:cx7="http://schemas.microsoft.com/office/drawing/2016/5/13/chartex" xmlns:cx8="http://schemas.microsoft.com/office/drawing/2016/5/14/chartex" xmlns:mc="http://schemas.openxmlformats.org/markup-compatibility/2006" xmlns:aink="http://schemas.microsoft.com/office/drawing/2016/ink" xmlns:am3d="http://schemas.microsoft.com/office/drawing/2017/model3d" xmlns:o="urn:schemas-microsoft-com:office:office" xmlns:r="http://schemas.openxmlformats.org/officeDocument/2006/relationships" xmlns:m="http://schemas.openxmlformats.org/officeDocument/2006/math" xmlns:v="urn:schemas-microsoft-com:vml" xmlns:wp14="http://schemas.microsoft.com/office/word/2010/wordprocessingDrawing" xmlns:wp="http://schemas.openxmlformats.org/drawingml/2006/wordprocessingDrawing" xmlns:w10="urn:schemas-microsoft-com:office:word" xmlns:w="http://schemas.openxmlformats.org/wordprocessingml/2006/main" xmlns:w14="http://schemas.microsoft.com/office/word/2010/wordml" xmlns:w15="http://schemas.microsoft.com/office/word/2012/wordml" xmlns:w16cid="http://schemas.microsoft.com/office/word/2016/wordml/cid" xmlns:w16se="http://schemas.microsoft.com/office/word/2015/wordml/symex" xmlns:wpg="http://schemas.microsoft.com/office/word/2010/wordprocessingGroup" xmlns:wpi="http://schemas.microsoft.com/office/word/2010/wordprocessingInk" xmlns:wne="http://schemas.microsoft.com/office/word/2006/wordml" xmlns:wps="http://schemas.microsoft.com/office/word/2010/wordprocessingShape" mc:Ignorable="w14 w15 w16se w16cid wp14">
+  <w:p>
+    <w:pPr>
+      <w:pStyle w:val="Header"/>
+    </w:pPr>
+  </w:p>
+</w:hdr>
+</file>
+
+<file path=word/header2.xml><?xml version="1.0" encoding="utf-8"?>
+<w:hdr xmlns:wpc="http://schemas.microsoft.com/office/word/2010/wordprocessingCanvas" xmlns:cx="http://schemas.microsoft.com/office/drawing/2014/chartex" xmlns:cx1="http://schemas.microsoft.com/office/drawing/2015/9/8/chartex" xmlns:cx2="http://schemas.microsoft.com/office/drawing/2015/10/21/chartex" xmlns:cx3="http://schemas.microsoft.com/office/drawing/2016/5/9/chartex" xmlns:cx4="http://schemas.microsoft.com/office/drawing/2016/5/10/chartex" xmlns:cx5="http://schemas.microsoft.com/office/drawing/2016/5/11/chartex" xmlns:cx6="http://schemas.microsoft.com/office/drawing/2016/5/12/chartex" xmlns:cx7="http://schemas.microsoft.com/office/drawing/2016/5/13/chartex" xmlns:cx8="http://schemas.microsoft.com/office/drawing/2016/5/14/chartex" xmlns:mc="http://schemas.openxmlformats.org/markup-compatibility/2006" xmlns:aink="http://schemas.microsoft.com/office/drawing/2016/ink" xmlns:am3d="http://schemas.microsoft.com/office/drawing/2017/model3d" xmlns:o="urn:schemas-microsoft-com:office:office" xmlns:r="http://schemas.openxmlformats.org/officeDocument/2006/relationships" xmlns:m="http://schemas.openxmlformats.org/officeDocument/2006/math" xmlns:v="urn:schemas-microsoft-com:vml" xmlns:wp14="http://schemas.microsoft.com/office/word/2010/wordprocessingDrawing" xmlns:wp="http://schemas.openxmlformats.org/drawingml/2006/wordprocessingDrawing" xmlns:w10="urn:schemas-microsoft-com:office:word" xmlns:w="http://schemas.openxmlformats.org/wordprocessingml/2006/main" xmlns:w14="http://schemas.microsoft.com/office/word/2010/wordml" xmlns:w15="http://schemas.microsoft.com/office/word/2012/wordml" xmlns:w16cid="http://schemas.microsoft.com/office/word/2016/wordml/cid" xmlns:w16se="http://schemas.microsoft.com/office/word/2015/wordml/symex" xmlns:wpg="http://schemas.microsoft.com/office/word/2010/wordprocessingGroup" xmlns:wpi="http://schemas.microsoft.com/office/word/2010/wordprocessingInk" xmlns:wne="http://schemas.microsoft.com/office/word/2006/wordml" xmlns:wps="http://schemas.microsoft.com/office/word/2010/wordprocessingShape" mc:Ignorable="w14 w15 w16se w16cid wp14">
+  <w:sdt>
+    <w:sdtPr>
+      <w:rPr>
+        <w:rFonts w:ascii="Arial" w:hAnsi="Arial" w:cs="Arial"/>
+        <w:iCs/>
+        <w:sz w:val="20"/>
+      </w:rPr>
+      <w:id w:val="1448657514"/>
+      <w:docPartObj>
+        <w:docPartGallery w:val="Page Numbers (Top of Page)"/>
+        <w:docPartUnique/>
+      </w:docPartObj>
+    </w:sdtPr>
+    <w:sdtEndPr>
+      <w:rPr>
+        <w:noProof/>
+      </w:rPr>
+    </w:sdtEndPr>
+    <w:sdtContent>
+      <w:p>
+        <w:pPr>
+          <w:pStyle w:val="Header"/>
+          <w:pBdr>
+            <w:bottom w:val="single" w:sz="4" w:space="1" w:color="auto"/>
+          </w:pBdr>
+          <w:rPr>
+            <w:rFonts w:ascii="Arial" w:hAnsi="Arial" w:cs="Arial"/>
+            <w:iCs/>
+            <w:sz w:val="20"/>
+          </w:rPr>
+        </w:pPr>
+        <w:r>
+          <w:rPr>
+            <w:rFonts w:ascii="Arial" w:hAnsi="Arial" w:cs="Arial"/>
+            <w:iCs/>
+            <w:sz w:val="20"/>
+          </w:rPr>
+          <w:t xml:space="preserve">Bab </w:t>
+        </w:r>
+        <w:r>
+          <w:rPr>
+            <w:rFonts w:ascii="Arial" w:hAnsi="Arial" w:cs="Arial"/>
+            <w:iCs/>
+            <w:sz w:val="20"/>
+            <w:lang w:val="en-US"/>
+          </w:rPr>
+          <w:t>6</w:t>
+        </w:r>
+        <w:r>
+          <w:rPr>
+            <w:rFonts w:ascii="Arial" w:hAnsi="Arial" w:cs="Arial"/>
+            <w:iCs/>
+            <w:sz w:val="20"/>
+          </w:rPr>
+          <w:t xml:space="preserve"> – </w:t>
+        </w:r>
+        <w:r>
+          <w:rPr>
+            <w:rFonts w:ascii="Arial" w:hAnsi="Arial" w:cs="Arial"/>
+            <w:iCs/>
+            <w:sz w:val="20"/>
+            <w:lang w:val="en-US"/>
+          </w:rPr>
+          <w:t xml:space="preserve">Uji </w:t>
+        </w:r>
+        <w:proofErr w:type="spellStart"/>
+        <w:r>
+          <w:rPr>
+            <w:rFonts w:ascii="Arial" w:hAnsi="Arial" w:cs="Arial"/>
+            <w:iCs/>
+            <w:sz w:val="20"/>
+            <w:lang w:val="en-US"/>
+          </w:rPr>
+          <w:t>Coba</w:t>
+        </w:r>
+        <w:proofErr w:type="spellEnd"/>
+        <w:r>
+          <w:rPr>
+            <w:rFonts w:ascii="Arial" w:hAnsi="Arial" w:cs="Arial"/>
+            <w:iCs/>
+            <w:sz w:val="20"/>
+            <w:lang w:val="en-US"/>
+          </w:rPr>
+          <w:t xml:space="preserve"> dan </w:t>
+        </w:r>
+        <w:proofErr w:type="spellStart"/>
+        <w:r>
+          <w:rPr>
+            <w:rFonts w:ascii="Arial" w:hAnsi="Arial" w:cs="Arial"/>
+            <w:iCs/>
+            <w:sz w:val="20"/>
+            <w:lang w:val="en-US"/>
+          </w:rPr>
+          <w:t>Evaluasi</w:t>
+        </w:r>
+        <w:proofErr w:type="spellEnd"/>
+        <w:r>
+          <w:rPr>
+            <w:rFonts w:ascii="Arial" w:hAnsi="Arial" w:cs="Arial"/>
+            <w:iCs/>
+            <w:sz w:val="20"/>
+          </w:rPr>
+          <w:tab/>
+        </w:r>
+        <w:r>
+          <w:rPr>
+            <w:rFonts w:ascii="Arial" w:hAnsi="Arial" w:cs="Arial"/>
+            <w:iCs/>
+            <w:sz w:val="20"/>
+          </w:rPr>
+          <w:tab/>
+        </w:r>
+        <w:r>
+          <w:rPr>
+            <w:rFonts w:ascii="Arial" w:hAnsi="Arial" w:cs="Arial"/>
+            <w:iCs/>
+            <w:sz w:val="20"/>
+          </w:rPr>
+          <w:t>4</w:t>
+        </w:r>
+        <w:r>
+          <w:rPr>
+            <w:rFonts w:ascii="Arial" w:hAnsi="Arial" w:cs="Arial"/>
+            <w:iCs/>
+            <w:sz w:val="20"/>
+          </w:rPr>
+          <w:t>-</w:t>
+        </w:r>
+        <w:r>
+          <w:rPr>
+            <w:rFonts w:ascii="Arial" w:hAnsi="Arial" w:cs="Arial"/>
+            <w:iCs/>
+            <w:sz w:val="20"/>
+          </w:rPr>
+          <w:fldChar w:fldCharType="begin"/>
+        </w:r>
+        <w:r>
+          <w:rPr>
+            <w:rFonts w:ascii="Arial" w:hAnsi="Arial" w:cs="Arial"/>
+            <w:iCs/>
+            <w:sz w:val="20"/>
+          </w:rPr>
+          <w:instrText xml:space="preserve"> PAGE  \* Arabic  \* MERGEFORMAT </w:instrText>
+        </w:r>
+        <w:r>
+          <w:rPr>
+            <w:rFonts w:ascii="Arial" w:hAnsi="Arial" w:cs="Arial"/>
+            <w:iCs/>
+            <w:sz w:val="20"/>
+          </w:rPr>
+          <w:fldChar w:fldCharType="separate"/>
+        </w:r>
+        <w:r>
+          <w:rPr>
+            <w:rFonts w:ascii="Arial" w:hAnsi="Arial" w:cs="Arial"/>
+            <w:iCs/>
+            <w:sz w:val="20"/>
+          </w:rPr>
+          <w:t>3</w:t>
+        </w:r>
+        <w:r>
+          <w:rPr>
+            <w:rFonts w:ascii="Arial" w:hAnsi="Arial" w:cs="Arial"/>
+            <w:iCs/>
+            <w:sz w:val="20"/>
+          </w:rPr>
+          <w:fldChar w:fldCharType="end"/>
+        </w:r>
+      </w:p>
+    </w:sdtContent>
+  </w:sdt>
+  <w:p>
+    <w:pPr>
+      <w:pStyle w:val="Header"/>
+    </w:pPr>
+  </w:p>
+</w:hdr>
+</file>
+
+<file path=word/header3.xml><?xml version="1.0" encoding="utf-8"?>
+<w:hdr xmlns:wpc="http://schemas.microsoft.com/office/word/2010/wordprocessingCanvas" xmlns:cx="http://schemas.microsoft.com/office/drawing/2014/chartex" xmlns:cx1="http://schemas.microsoft.com/office/drawing/2015/9/8/chartex" xmlns:cx2="http://schemas.microsoft.com/office/drawing/2015/10/21/chartex" xmlns:cx3="http://schemas.microsoft.com/office/drawing/2016/5/9/chartex" xmlns:cx4="http://schemas.microsoft.com/office/drawing/2016/5/10/chartex" xmlns:cx5="http://schemas.microsoft.com/office/drawing/2016/5/11/chartex" xmlns:cx6="http://schemas.microsoft.com/office/drawing/2016/5/12/chartex" xmlns:cx7="http://schemas.microsoft.com/office/drawing/2016/5/13/chartex" xmlns:cx8="http://schemas.microsoft.com/office/drawing/2016/5/14/chartex" xmlns:mc="http://schemas.openxmlformats.org/markup-compatibility/2006" xmlns:aink="http://schemas.microsoft.com/office/drawing/2016/ink" xmlns:am3d="http://schemas.microsoft.com/office/drawing/2017/model3d" xmlns:o="urn:schemas-microsoft-com:office:office" xmlns:r="http://schemas.openxmlformats.org/officeDocument/2006/relationships" xmlns:m="http://schemas.openxmlformats.org/officeDocument/2006/math" xmlns:v="urn:schemas-microsoft-com:vml" xmlns:wp14="http://schemas.microsoft.com/office/word/2010/wordprocessingDrawing" xmlns:wp="http://schemas.openxmlformats.org/drawingml/2006/wordprocessingDrawing" xmlns:w10="urn:schemas-microsoft-com:office:word" xmlns:w="http://schemas.openxmlformats.org/wordprocessingml/2006/main" xmlns:w14="http://schemas.microsoft.com/office/word/2010/wordml" xmlns:w15="http://schemas.microsoft.com/office/word/2012/wordml" xmlns:w16cid="http://schemas.microsoft.com/office/word/2016/wordml/cid" xmlns:w16se="http://schemas.microsoft.com/office/word/2015/wordml/symex" xmlns:wpg="http://schemas.microsoft.com/office/word/2010/wordprocessingGroup" xmlns:wpi="http://schemas.microsoft.com/office/word/2010/wordprocessingInk" xmlns:wne="http://schemas.microsoft.com/office/word/2006/wordml" xmlns:wps="http://schemas.microsoft.com/office/word/2010/wordprocessingShape" mc:Ignorable="w14 w15 w16se w16cid wp14">
+  <w:p>
+    <w:pPr>
+      <w:pStyle w:val="Header"/>
+    </w:pPr>
+  </w:p>
+</w:hdr>
+</file>
+
+<file path=word/header4.xml><?xml version="1.0" encoding="utf-8"?>
+<w:hdr xmlns:wpc="http://schemas.microsoft.com/office/word/2010/wordprocessingCanvas" xmlns:cx="http://schemas.microsoft.com/office/drawing/2014/chartex" xmlns:cx1="http://schemas.microsoft.com/office/drawing/2015/9/8/chartex" xmlns:cx2="http://schemas.microsoft.com/office/drawing/2015/10/21/chartex" xmlns:cx3="http://schemas.microsoft.com/office/drawing/2016/5/9/chartex" xmlns:cx4="http://schemas.microsoft.com/office/drawing/2016/5/10/chartex" xmlns:cx5="http://schemas.microsoft.com/office/drawing/2016/5/11/chartex" xmlns:cx6="http://schemas.microsoft.com/office/drawing/2016/5/12/chartex" xmlns:cx7="http://schemas.microsoft.com/office/drawing/2016/5/13/chartex" xmlns:cx8="http://schemas.microsoft.com/office/drawing/2016/5/14/chartex" xmlns:mc="http://schemas.openxmlformats.org/markup-compatibility/2006" xmlns:aink="http://schemas.microsoft.com/office/drawing/2016/ink" xmlns:am3d="http://schemas.microsoft.com/office/drawing/2017/model3d" xmlns:o="urn:schemas-microsoft-com:office:office" xmlns:r="http://schemas.openxmlformats.org/officeDocument/2006/relationships" xmlns:m="http://schemas.openxmlformats.org/officeDocument/2006/math" xmlns:v="urn:schemas-microsoft-com:vml" xmlns:wp14="http://schemas.microsoft.com/office/word/2010/wordprocessingDrawing" xmlns:wp="http://schemas.openxmlformats.org/drawingml/2006/wordprocessingDrawing" xmlns:w10="urn:schemas-microsoft-com:office:word" xmlns:w="http://schemas.openxmlformats.org/wordprocessingml/2006/main" xmlns:w14="http://schemas.microsoft.com/office/word/2010/wordml" xmlns:w15="http://schemas.microsoft.com/office/word/2012/wordml" xmlns:w16cid="http://schemas.microsoft.com/office/word/2016/wordml/cid" xmlns:w16se="http://schemas.microsoft.com/office/word/2015/wordml/symex" xmlns:wpg="http://schemas.microsoft.com/office/word/2010/wordprocessingGroup" xmlns:wpi="http://schemas.microsoft.com/office/word/2010/wordprocessingInk" xmlns:wne="http://schemas.microsoft.com/office/word/2006/wordml" xmlns:wps="http://schemas.microsoft.com/office/word/2010/wordprocessingShape" mc:Ignorable="w14 w15 w16se w16cid wp14">
+  <w:p>
+    <w:pPr>
+      <w:pStyle w:val="Header"/>
+    </w:pPr>
+  </w:p>
+</w:hdr>
 </file>
 
 <file path=word/numbering.xml><?xml version="1.0" encoding="utf-8"?>
@@ -20470,7 +20688,7 @@
       </w:pPr>
     </w:pPrDefault>
   </w:docDefaults>
-  <w:latentStyles w:defLockedState="0" w:defUIPriority="99" w:defSemiHidden="0" w:defUnhideWhenUsed="0" w:defQFormat="0" w:count="375">
+  <w:latentStyles w:defLockedState="0" w:defUIPriority="99" w:defSemiHidden="0" w:defUnhideWhenUsed="0" w:defQFormat="0" w:count="377">
     <w:lsdException w:name="Normal" w:uiPriority="0" w:qFormat="1"/>
     <w:lsdException w:name="heading 1" w:uiPriority="9" w:qFormat="1"/>
     <w:lsdException w:name="heading 2" w:semiHidden="1" w:uiPriority="9" w:unhideWhenUsed="1" w:qFormat="1"/>
@@ -20576,7 +20794,6 @@
     <w:lsdException w:name="HTML Sample" w:semiHidden="1" w:unhideWhenUsed="1"/>
     <w:lsdException w:name="HTML Typewriter" w:semiHidden="1" w:unhideWhenUsed="1"/>
     <w:lsdException w:name="HTML Variable" w:semiHidden="1" w:unhideWhenUsed="1"/>
-    <w:lsdException w:name="Normal Table" w:semiHidden="1" w:unhideWhenUsed="1"/>
     <w:lsdException w:name="annotation subject" w:semiHidden="1" w:unhideWhenUsed="1"/>
     <w:lsdException w:name="No List" w:semiHidden="1" w:unhideWhenUsed="1"/>
     <w:lsdException w:name="Outline List 1" w:semiHidden="1" w:unhideWhenUsed="1"/>
@@ -20622,11 +20839,9 @@
     <w:lsdException w:name="Table Subtle 1" w:semiHidden="1" w:unhideWhenUsed="1"/>
     <w:lsdException w:name="Table Subtle 2" w:semiHidden="1" w:unhideWhenUsed="1"/>
     <w:lsdException w:name="Table Web 1" w:semiHidden="1" w:unhideWhenUsed="1"/>
-    <w:lsdException w:name="Table Web 2" w:semiHidden="1" w:unhideWhenUsed="1"/>
     <w:lsdException w:name="Table Web 3" w:semiHidden="1" w:unhideWhenUsed="1"/>
     <w:lsdException w:name="Balloon Text" w:semiHidden="1" w:unhideWhenUsed="1"/>
     <w:lsdException w:name="Table Grid" w:uiPriority="39"/>
-    <w:lsdException w:name="Table Theme" w:semiHidden="1" w:unhideWhenUsed="1"/>
     <w:lsdException w:name="Placeholder Text" w:semiHidden="1"/>
     <w:lsdException w:name="No Spacing" w:uiPriority="1" w:qFormat="1"/>
     <w:lsdException w:name="Light Shading" w:uiPriority="60"/>
@@ -20846,6 +21061,8 @@
     <w:lsdException w:name="Smart Hyperlink" w:semiHidden="1" w:unhideWhenUsed="1"/>
     <w:lsdException w:name="Hashtag" w:semiHidden="1" w:unhideWhenUsed="1"/>
     <w:lsdException w:name="Unresolved Mention" w:semiHidden="1" w:unhideWhenUsed="1"/>
+    <w:lsdException w:name="Smart Link" w:semiHidden="1" w:unhideWhenUsed="1"/>
+    <w:lsdException w:name="Smart Link Error" w:semiHidden="1" w:unhideWhenUsed="1"/>
   </w:latentStyles>
   <w:style w:type="paragraph" w:default="1" w:styleId="Normal">
     <w:name w:val="Normal"/>
@@ -21277,7 +21494,7 @@
 </file>
 
 <file path=customXml/itemProps1.xml><?xml version="1.0" encoding="utf-8"?>
-<ds:datastoreItem xmlns:ds="http://schemas.openxmlformats.org/officeDocument/2006/customXml" ds:itemID="{78E64BB9-E41A-4860-AB17-B4E121672F3A}">
+<ds:datastoreItem xmlns:ds="http://schemas.openxmlformats.org/officeDocument/2006/customXml" ds:itemID="{D97DBD4F-1018-46F5-B7C1-C9DB5421FE6B}">
   <ds:schemaRefs>
     <ds:schemaRef ds:uri="http://schemas.openxmlformats.org/officeDocument/2006/bibliography"/>
   </ds:schemaRefs>

</xml_diff>

<commit_message>
edit header footer bab 5 dan 6
</commit_message>
<xml_diff>
--- a/DOKUMENTASI/BAB 6/BAB VI.docx
+++ b/DOKUMENTASI/BAB 6/BAB VI.docx
@@ -133,12 +133,8 @@
           <w:szCs w:val="24"/>
         </w:rPr>
         <w:sectPr>
-          <w:headerReference w:type="even" r:id="rId8"/>
-          <w:headerReference w:type="default" r:id="rId9"/>
-          <w:footerReference w:type="even" r:id="rId10"/>
-          <w:footerReference w:type="default" r:id="rId11"/>
-          <w:headerReference w:type="first" r:id="rId12"/>
-          <w:footerReference w:type="first" r:id="rId13"/>
+          <w:headerReference w:type="default" r:id="rId8"/>
+          <w:footerReference w:type="default" r:id="rId9"/>
           <w:pgSz w:w="11909" w:h="16834"/>
           <w:pgMar w:top="2268" w:right="1701" w:bottom="1701" w:left="2268" w:header="720" w:footer="720" w:gutter="0"/>
           <w:pgNumType w:start="1"/>
@@ -2705,6 +2701,8 @@
         </w:rPr>
         <w:t>ke</w:t>
       </w:r>
+      <w:bookmarkStart w:id="0" w:name="_GoBack"/>
+      <w:bookmarkEnd w:id="0"/>
       <w:proofErr w:type="spellEnd"/>
       <w:r>
         <w:rPr>
@@ -3867,7 +3865,7 @@
                     <pic:cNvPicPr/>
                   </pic:nvPicPr>
                   <pic:blipFill rotWithShape="1">
-                    <a:blip r:embed="rId14"/>
+                    <a:blip r:embed="rId10"/>
                     <a:srcRect b="41700"/>
                     <a:stretch/>
                   </pic:blipFill>
@@ -4294,7 +4292,7 @@
                     <pic:cNvPicPr/>
                   </pic:nvPicPr>
                   <pic:blipFill>
-                    <a:blip r:embed="rId15">
+                    <a:blip r:embed="rId11">
                       <a:extLst>
                         <a:ext uri="{28A0092B-C50C-407E-A947-70E740481C1C}">
                           <a14:useLocalDpi xmlns:a14="http://schemas.microsoft.com/office/drawing/2010/main" val="0"/>
@@ -5528,7 +5526,7 @@
                     <pic:cNvPicPr/>
                   </pic:nvPicPr>
                   <pic:blipFill>
-                    <a:blip r:embed="rId16"/>
+                    <a:blip r:embed="rId12"/>
                     <a:stretch>
                       <a:fillRect/>
                     </a:stretch>
@@ -5832,7 +5830,7 @@
                     <pic:cNvPicPr/>
                   </pic:nvPicPr>
                   <pic:blipFill>
-                    <a:blip r:embed="rId17"/>
+                    <a:blip r:embed="rId13"/>
                     <a:stretch>
                       <a:fillRect/>
                     </a:stretch>
@@ -7193,7 +7191,7 @@
                     <pic:cNvPicPr/>
                   </pic:nvPicPr>
                   <pic:blipFill>
-                    <a:blip r:embed="rId18"/>
+                    <a:blip r:embed="rId14"/>
                     <a:stretch>
                       <a:fillRect/>
                     </a:stretch>
@@ -7942,7 +7940,7 @@
                     <pic:cNvPicPr/>
                   </pic:nvPicPr>
                   <pic:blipFill>
-                    <a:blip r:embed="rId19"/>
+                    <a:blip r:embed="rId15"/>
                     <a:stretch>
                       <a:fillRect/>
                     </a:stretch>
@@ -8155,7 +8153,7 @@
                     <pic:cNvPicPr/>
                   </pic:nvPicPr>
                   <pic:blipFill>
-                    <a:blip r:embed="rId20"/>
+                    <a:blip r:embed="rId16"/>
                     <a:stretch>
                       <a:fillRect/>
                     </a:stretch>
@@ -9048,7 +9046,7 @@
                     <pic:cNvPicPr/>
                   </pic:nvPicPr>
                   <pic:blipFill>
-                    <a:blip r:embed="rId21">
+                    <a:blip r:embed="rId17">
                       <a:extLst>
                         <a:ext uri="{28A0092B-C50C-407E-A947-70E740481C1C}">
                           <a14:useLocalDpi xmlns:a14="http://schemas.microsoft.com/office/drawing/2010/main" val="0"/>
@@ -9920,7 +9918,7 @@
                     <pic:cNvPicPr/>
                   </pic:nvPicPr>
                   <pic:blipFill>
-                    <a:blip r:embed="rId22"/>
+                    <a:blip r:embed="rId18"/>
                     <a:stretch>
                       <a:fillRect/>
                     </a:stretch>
@@ -10072,7 +10070,7 @@
                     <pic:cNvPicPr/>
                   </pic:nvPicPr>
                   <pic:blipFill>
-                    <a:blip r:embed="rId23"/>
+                    <a:blip r:embed="rId19"/>
                     <a:stretch>
                       <a:fillRect/>
                     </a:stretch>
@@ -10246,7 +10244,7 @@
                     <pic:cNvPicPr/>
                   </pic:nvPicPr>
                   <pic:blipFill>
-                    <a:blip r:embed="rId24"/>
+                    <a:blip r:embed="rId20"/>
                     <a:stretch>
                       <a:fillRect/>
                     </a:stretch>
@@ -11256,7 +11254,7 @@
                     </pic:cNvPicPr>
                   </pic:nvPicPr>
                   <pic:blipFill>
-                    <a:blip r:embed="rId25" cstate="print">
+                    <a:blip r:embed="rId21" cstate="print">
                       <a:extLst>
                         <a:ext uri="{28A0092B-C50C-407E-A947-70E740481C1C}">
                           <a14:useLocalDpi xmlns:a14="http://schemas.microsoft.com/office/drawing/2010/main" val="0"/>
@@ -12537,7 +12535,7 @@
                     <pic:cNvPicPr/>
                   </pic:nvPicPr>
                   <pic:blipFill>
-                    <a:blip r:embed="rId26"/>
+                    <a:blip r:embed="rId22"/>
                     <a:stretch>
                       <a:fillRect/>
                     </a:stretch>
@@ -12747,7 +12745,7 @@
                     <pic:cNvPicPr/>
                   </pic:nvPicPr>
                   <pic:blipFill>
-                    <a:blip r:embed="rId27"/>
+                    <a:blip r:embed="rId23"/>
                     <a:stretch>
                       <a:fillRect/>
                     </a:stretch>
@@ -19063,7 +19061,7 @@
       </w:pPr>
     </w:p>
     <w:sectPr>
-      <w:headerReference w:type="first" r:id="rId28"/>
+      <w:headerReference w:type="first" r:id="rId24"/>
       <w:pgSz w:w="11909" w:h="16834"/>
       <w:pgMar w:top="2268" w:right="1701" w:bottom="1701" w:left="2268" w:header="720" w:footer="720" w:gutter="0"/>
       <w:pgNumType w:start="1"/>
@@ -19100,16 +19098,6 @@
 </file>
 
 <file path=word/footer1.xml><?xml version="1.0" encoding="utf-8"?>
-<w:ftr xmlns:wpc="http://schemas.microsoft.com/office/word/2010/wordprocessingCanvas" xmlns:cx="http://schemas.microsoft.com/office/drawing/2014/chartex" xmlns:cx1="http://schemas.microsoft.com/office/drawing/2015/9/8/chartex" xmlns:cx2="http://schemas.microsoft.com/office/drawing/2015/10/21/chartex" xmlns:cx3="http://schemas.microsoft.com/office/drawing/2016/5/9/chartex" xmlns:cx4="http://schemas.microsoft.com/office/drawing/2016/5/10/chartex" xmlns:cx5="http://schemas.microsoft.com/office/drawing/2016/5/11/chartex" xmlns:cx6="http://schemas.microsoft.com/office/drawing/2016/5/12/chartex" xmlns:cx7="http://schemas.microsoft.com/office/drawing/2016/5/13/chartex" xmlns:cx8="http://schemas.microsoft.com/office/drawing/2016/5/14/chartex" xmlns:mc="http://schemas.openxmlformats.org/markup-compatibility/2006" xmlns:aink="http://schemas.microsoft.com/office/drawing/2016/ink" xmlns:am3d="http://schemas.microsoft.com/office/drawing/2017/model3d" xmlns:o="urn:schemas-microsoft-com:office:office" xmlns:r="http://schemas.openxmlformats.org/officeDocument/2006/relationships" xmlns:m="http://schemas.openxmlformats.org/officeDocument/2006/math" xmlns:v="urn:schemas-microsoft-com:vml" xmlns:wp14="http://schemas.microsoft.com/office/word/2010/wordprocessingDrawing" xmlns:wp="http://schemas.openxmlformats.org/drawingml/2006/wordprocessingDrawing" xmlns:w10="urn:schemas-microsoft-com:office:word" xmlns:w="http://schemas.openxmlformats.org/wordprocessingml/2006/main" xmlns:w14="http://schemas.microsoft.com/office/word/2010/wordml" xmlns:w15="http://schemas.microsoft.com/office/word/2012/wordml" xmlns:w16cid="http://schemas.microsoft.com/office/word/2016/wordml/cid" xmlns:w16se="http://schemas.microsoft.com/office/word/2015/wordml/symex" xmlns:wpg="http://schemas.microsoft.com/office/word/2010/wordprocessingGroup" xmlns:wpi="http://schemas.microsoft.com/office/word/2010/wordprocessingInk" xmlns:wne="http://schemas.microsoft.com/office/word/2006/wordml" xmlns:wps="http://schemas.microsoft.com/office/word/2010/wordprocessingShape" mc:Ignorable="w14 w15 w16se w16cid wp14">
-  <w:p>
-    <w:pPr>
-      <w:pStyle w:val="Footer"/>
-    </w:pPr>
-  </w:p>
-</w:ftr>
-</file>
-
-<file path=word/footer2.xml><?xml version="1.0" encoding="utf-8"?>
 <w:ftr xmlns:wpc="http://schemas.microsoft.com/office/word/2010/wordprocessingCanvas" xmlns:cx="http://schemas.microsoft.com/office/drawing/2014/chartex" xmlns:cx1="http://schemas.microsoft.com/office/drawing/2015/9/8/chartex" xmlns:cx2="http://schemas.microsoft.com/office/drawing/2015/10/21/chartex" xmlns:cx3="http://schemas.microsoft.com/office/drawing/2016/5/9/chartex" xmlns:cx4="http://schemas.microsoft.com/office/drawing/2016/5/10/chartex" xmlns:cx5="http://schemas.microsoft.com/office/drawing/2016/5/11/chartex" xmlns:cx6="http://schemas.microsoft.com/office/drawing/2016/5/12/chartex" xmlns:cx7="http://schemas.microsoft.com/office/drawing/2016/5/13/chartex" xmlns:cx8="http://schemas.microsoft.com/office/drawing/2016/5/14/chartex" xmlns:mc="http://schemas.openxmlformats.org/markup-compatibility/2006" xmlns:aink="http://schemas.microsoft.com/office/drawing/2016/ink" xmlns:am3d="http://schemas.microsoft.com/office/drawing/2017/model3d" xmlns:o="urn:schemas-microsoft-com:office:office" xmlns:r="http://schemas.openxmlformats.org/officeDocument/2006/relationships" xmlns:m="http://schemas.openxmlformats.org/officeDocument/2006/math" xmlns:v="urn:schemas-microsoft-com:vml" xmlns:wp14="http://schemas.microsoft.com/office/word/2010/wordprocessingDrawing" xmlns:wp="http://schemas.openxmlformats.org/drawingml/2006/wordprocessingDrawing" xmlns:w10="urn:schemas-microsoft-com:office:word" xmlns:w="http://schemas.openxmlformats.org/wordprocessingml/2006/main" xmlns:w14="http://schemas.microsoft.com/office/word/2010/wordml" xmlns:w15="http://schemas.microsoft.com/office/word/2012/wordml" xmlns:w16cid="http://schemas.microsoft.com/office/word/2016/wordml/cid" xmlns:w16se="http://schemas.microsoft.com/office/word/2015/wordml/symex" xmlns:wpg="http://schemas.microsoft.com/office/word/2010/wordprocessingGroup" xmlns:wpi="http://schemas.microsoft.com/office/word/2010/wordprocessingInk" xmlns:wne="http://schemas.microsoft.com/office/word/2006/wordml" xmlns:wps="http://schemas.microsoft.com/office/word/2010/wordprocessingShape" mc:Ignorable="w14 w15 w16se w16cid wp14">
   <w:p>
     <w:pPr>
@@ -19138,18 +19126,6 @@
       </w:rPr>
       <w:t>Program Studi Sistem Informasi, Jurusan Teknik Informatika, Fakultas Teknik, Universitas Surabaya</w:t>
     </w:r>
-    <w:bookmarkStart w:id="0" w:name="_GoBack"/>
-    <w:bookmarkEnd w:id="0"/>
-  </w:p>
-</w:ftr>
-</file>
-
-<file path=word/footer3.xml><?xml version="1.0" encoding="utf-8"?>
-<w:ftr xmlns:wpc="http://schemas.microsoft.com/office/word/2010/wordprocessingCanvas" xmlns:cx="http://schemas.microsoft.com/office/drawing/2014/chartex" xmlns:cx1="http://schemas.microsoft.com/office/drawing/2015/9/8/chartex" xmlns:cx2="http://schemas.microsoft.com/office/drawing/2015/10/21/chartex" xmlns:cx3="http://schemas.microsoft.com/office/drawing/2016/5/9/chartex" xmlns:cx4="http://schemas.microsoft.com/office/drawing/2016/5/10/chartex" xmlns:cx5="http://schemas.microsoft.com/office/drawing/2016/5/11/chartex" xmlns:cx6="http://schemas.microsoft.com/office/drawing/2016/5/12/chartex" xmlns:cx7="http://schemas.microsoft.com/office/drawing/2016/5/13/chartex" xmlns:cx8="http://schemas.microsoft.com/office/drawing/2016/5/14/chartex" xmlns:mc="http://schemas.openxmlformats.org/markup-compatibility/2006" xmlns:aink="http://schemas.microsoft.com/office/drawing/2016/ink" xmlns:am3d="http://schemas.microsoft.com/office/drawing/2017/model3d" xmlns:o="urn:schemas-microsoft-com:office:office" xmlns:r="http://schemas.openxmlformats.org/officeDocument/2006/relationships" xmlns:m="http://schemas.openxmlformats.org/officeDocument/2006/math" xmlns:v="urn:schemas-microsoft-com:vml" xmlns:wp14="http://schemas.microsoft.com/office/word/2010/wordprocessingDrawing" xmlns:wp="http://schemas.openxmlformats.org/drawingml/2006/wordprocessingDrawing" xmlns:w10="urn:schemas-microsoft-com:office:word" xmlns:w="http://schemas.openxmlformats.org/wordprocessingml/2006/main" xmlns:w14="http://schemas.microsoft.com/office/word/2010/wordml" xmlns:w15="http://schemas.microsoft.com/office/word/2012/wordml" xmlns:w16cid="http://schemas.microsoft.com/office/word/2016/wordml/cid" xmlns:w16se="http://schemas.microsoft.com/office/word/2015/wordml/symex" xmlns:wpg="http://schemas.microsoft.com/office/word/2010/wordprocessingGroup" xmlns:wpi="http://schemas.microsoft.com/office/word/2010/wordprocessingInk" xmlns:wne="http://schemas.microsoft.com/office/word/2006/wordml" xmlns:wps="http://schemas.microsoft.com/office/word/2010/wordprocessingShape" mc:Ignorable="w14 w15 w16se w16cid wp14">
-  <w:p>
-    <w:pPr>
-      <w:pStyle w:val="Footer"/>
-    </w:pPr>
   </w:p>
 </w:ftr>
 </file>
@@ -19180,16 +19156,6 @@
 </file>
 
 <file path=word/header1.xml><?xml version="1.0" encoding="utf-8"?>
-<w:hdr xmlns:wpc="http://schemas.microsoft.com/office/word/2010/wordprocessingCanvas" xmlns:cx="http://schemas.microsoft.com/office/drawing/2014/chartex" xmlns:cx1="http://schemas.microsoft.com/office/drawing/2015/9/8/chartex" xmlns:cx2="http://schemas.microsoft.com/office/drawing/2015/10/21/chartex" xmlns:cx3="http://schemas.microsoft.com/office/drawing/2016/5/9/chartex" xmlns:cx4="http://schemas.microsoft.com/office/drawing/2016/5/10/chartex" xmlns:cx5="http://schemas.microsoft.com/office/drawing/2016/5/11/chartex" xmlns:cx6="http://schemas.microsoft.com/office/drawing/2016/5/12/chartex" xmlns:cx7="http://schemas.microsoft.com/office/drawing/2016/5/13/chartex" xmlns:cx8="http://schemas.microsoft.com/office/drawing/2016/5/14/chartex" xmlns:mc="http://schemas.openxmlformats.org/markup-compatibility/2006" xmlns:aink="http://schemas.microsoft.com/office/drawing/2016/ink" xmlns:am3d="http://schemas.microsoft.com/office/drawing/2017/model3d" xmlns:o="urn:schemas-microsoft-com:office:office" xmlns:r="http://schemas.openxmlformats.org/officeDocument/2006/relationships" xmlns:m="http://schemas.openxmlformats.org/officeDocument/2006/math" xmlns:v="urn:schemas-microsoft-com:vml" xmlns:wp14="http://schemas.microsoft.com/office/word/2010/wordprocessingDrawing" xmlns:wp="http://schemas.openxmlformats.org/drawingml/2006/wordprocessingDrawing" xmlns:w10="urn:schemas-microsoft-com:office:word" xmlns:w="http://schemas.openxmlformats.org/wordprocessingml/2006/main" xmlns:w14="http://schemas.microsoft.com/office/word/2010/wordml" xmlns:w15="http://schemas.microsoft.com/office/word/2012/wordml" xmlns:w16cid="http://schemas.microsoft.com/office/word/2016/wordml/cid" xmlns:w16se="http://schemas.microsoft.com/office/word/2015/wordml/symex" xmlns:wpg="http://schemas.microsoft.com/office/word/2010/wordprocessingGroup" xmlns:wpi="http://schemas.microsoft.com/office/word/2010/wordprocessingInk" xmlns:wne="http://schemas.microsoft.com/office/word/2006/wordml" xmlns:wps="http://schemas.microsoft.com/office/word/2010/wordprocessingShape" mc:Ignorable="w14 w15 w16se w16cid wp14">
-  <w:p>
-    <w:pPr>
-      <w:pStyle w:val="Header"/>
-    </w:pPr>
-  </w:p>
-</w:hdr>
-</file>
-
-<file path=word/header2.xml><?xml version="1.0" encoding="utf-8"?>
 <w:hdr xmlns:wpc="http://schemas.microsoft.com/office/word/2010/wordprocessingCanvas" xmlns:cx="http://schemas.microsoft.com/office/drawing/2014/chartex" xmlns:cx1="http://schemas.microsoft.com/office/drawing/2015/9/8/chartex" xmlns:cx2="http://schemas.microsoft.com/office/drawing/2015/10/21/chartex" xmlns:cx3="http://schemas.microsoft.com/office/drawing/2016/5/9/chartex" xmlns:cx4="http://schemas.microsoft.com/office/drawing/2016/5/10/chartex" xmlns:cx5="http://schemas.microsoft.com/office/drawing/2016/5/11/chartex" xmlns:cx6="http://schemas.microsoft.com/office/drawing/2016/5/12/chartex" xmlns:cx7="http://schemas.microsoft.com/office/drawing/2016/5/13/chartex" xmlns:cx8="http://schemas.microsoft.com/office/drawing/2016/5/14/chartex" xmlns:mc="http://schemas.openxmlformats.org/markup-compatibility/2006" xmlns:aink="http://schemas.microsoft.com/office/drawing/2016/ink" xmlns:am3d="http://schemas.microsoft.com/office/drawing/2017/model3d" xmlns:o="urn:schemas-microsoft-com:office:office" xmlns:r="http://schemas.openxmlformats.org/officeDocument/2006/relationships" xmlns:m="http://schemas.openxmlformats.org/officeDocument/2006/math" xmlns:v="urn:schemas-microsoft-com:vml" xmlns:wp14="http://schemas.microsoft.com/office/word/2010/wordprocessingDrawing" xmlns:wp="http://schemas.openxmlformats.org/drawingml/2006/wordprocessingDrawing" xmlns:w10="urn:schemas-microsoft-com:office:word" xmlns:w="http://schemas.openxmlformats.org/wordprocessingml/2006/main" xmlns:w14="http://schemas.microsoft.com/office/word/2010/wordml" xmlns:w15="http://schemas.microsoft.com/office/word/2012/wordml" xmlns:w16cid="http://schemas.microsoft.com/office/word/2016/wordml/cid" xmlns:w16se="http://schemas.microsoft.com/office/word/2015/wordml/symex" xmlns:wpg="http://schemas.microsoft.com/office/word/2010/wordprocessingGroup" xmlns:wpi="http://schemas.microsoft.com/office/word/2010/wordprocessingInk" xmlns:wne="http://schemas.microsoft.com/office/word/2006/wordml" xmlns:wps="http://schemas.microsoft.com/office/word/2010/wordprocessingShape" mc:Ignorable="w14 w15 w16se w16cid wp14">
   <w:sdt>
     <w:sdtPr>
@@ -19308,8 +19274,9 @@
             <w:rFonts w:ascii="Arial" w:hAnsi="Arial" w:cs="Arial"/>
             <w:iCs/>
             <w:sz w:val="20"/>
+            <w:lang w:val="en-US"/>
           </w:rPr>
-          <w:t>4</w:t>
+          <w:t>6</w:t>
         </w:r>
         <w:r>
           <w:rPr>
@@ -19370,17 +19337,7 @@
 </w:hdr>
 </file>
 
-<file path=word/header3.xml><?xml version="1.0" encoding="utf-8"?>
-<w:hdr xmlns:wpc="http://schemas.microsoft.com/office/word/2010/wordprocessingCanvas" xmlns:cx="http://schemas.microsoft.com/office/drawing/2014/chartex" xmlns:cx1="http://schemas.microsoft.com/office/drawing/2015/9/8/chartex" xmlns:cx2="http://schemas.microsoft.com/office/drawing/2015/10/21/chartex" xmlns:cx3="http://schemas.microsoft.com/office/drawing/2016/5/9/chartex" xmlns:cx4="http://schemas.microsoft.com/office/drawing/2016/5/10/chartex" xmlns:cx5="http://schemas.microsoft.com/office/drawing/2016/5/11/chartex" xmlns:cx6="http://schemas.microsoft.com/office/drawing/2016/5/12/chartex" xmlns:cx7="http://schemas.microsoft.com/office/drawing/2016/5/13/chartex" xmlns:cx8="http://schemas.microsoft.com/office/drawing/2016/5/14/chartex" xmlns:mc="http://schemas.openxmlformats.org/markup-compatibility/2006" xmlns:aink="http://schemas.microsoft.com/office/drawing/2016/ink" xmlns:am3d="http://schemas.microsoft.com/office/drawing/2017/model3d" xmlns:o="urn:schemas-microsoft-com:office:office" xmlns:r="http://schemas.openxmlformats.org/officeDocument/2006/relationships" xmlns:m="http://schemas.openxmlformats.org/officeDocument/2006/math" xmlns:v="urn:schemas-microsoft-com:vml" xmlns:wp14="http://schemas.microsoft.com/office/word/2010/wordprocessingDrawing" xmlns:wp="http://schemas.openxmlformats.org/drawingml/2006/wordprocessingDrawing" xmlns:w10="urn:schemas-microsoft-com:office:word" xmlns:w="http://schemas.openxmlformats.org/wordprocessingml/2006/main" xmlns:w14="http://schemas.microsoft.com/office/word/2010/wordml" xmlns:w15="http://schemas.microsoft.com/office/word/2012/wordml" xmlns:w16cid="http://schemas.microsoft.com/office/word/2016/wordml/cid" xmlns:w16se="http://schemas.microsoft.com/office/word/2015/wordml/symex" xmlns:wpg="http://schemas.microsoft.com/office/word/2010/wordprocessingGroup" xmlns:wpi="http://schemas.microsoft.com/office/word/2010/wordprocessingInk" xmlns:wne="http://schemas.microsoft.com/office/word/2006/wordml" xmlns:wps="http://schemas.microsoft.com/office/word/2010/wordprocessingShape" mc:Ignorable="w14 w15 w16se w16cid wp14">
-  <w:p>
-    <w:pPr>
-      <w:pStyle w:val="Header"/>
-    </w:pPr>
-  </w:p>
-</w:hdr>
-</file>
-
-<file path=word/header4.xml><?xml version="1.0" encoding="utf-8"?>
+<file path=word/header2.xml><?xml version="1.0" encoding="utf-8"?>
 <w:hdr xmlns:wpc="http://schemas.microsoft.com/office/word/2010/wordprocessingCanvas" xmlns:cx="http://schemas.microsoft.com/office/drawing/2014/chartex" xmlns:cx1="http://schemas.microsoft.com/office/drawing/2015/9/8/chartex" xmlns:cx2="http://schemas.microsoft.com/office/drawing/2015/10/21/chartex" xmlns:cx3="http://schemas.microsoft.com/office/drawing/2016/5/9/chartex" xmlns:cx4="http://schemas.microsoft.com/office/drawing/2016/5/10/chartex" xmlns:cx5="http://schemas.microsoft.com/office/drawing/2016/5/11/chartex" xmlns:cx6="http://schemas.microsoft.com/office/drawing/2016/5/12/chartex" xmlns:cx7="http://schemas.microsoft.com/office/drawing/2016/5/13/chartex" xmlns:cx8="http://schemas.microsoft.com/office/drawing/2016/5/14/chartex" xmlns:mc="http://schemas.openxmlformats.org/markup-compatibility/2006" xmlns:aink="http://schemas.microsoft.com/office/drawing/2016/ink" xmlns:am3d="http://schemas.microsoft.com/office/drawing/2017/model3d" xmlns:o="urn:schemas-microsoft-com:office:office" xmlns:r="http://schemas.openxmlformats.org/officeDocument/2006/relationships" xmlns:m="http://schemas.openxmlformats.org/officeDocument/2006/math" xmlns:v="urn:schemas-microsoft-com:vml" xmlns:wp14="http://schemas.microsoft.com/office/word/2010/wordprocessingDrawing" xmlns:wp="http://schemas.openxmlformats.org/drawingml/2006/wordprocessingDrawing" xmlns:w10="urn:schemas-microsoft-com:office:word" xmlns:w="http://schemas.openxmlformats.org/wordprocessingml/2006/main" xmlns:w14="http://schemas.microsoft.com/office/word/2010/wordml" xmlns:w15="http://schemas.microsoft.com/office/word/2012/wordml" xmlns:w16cid="http://schemas.microsoft.com/office/word/2016/wordml/cid" xmlns:w16se="http://schemas.microsoft.com/office/word/2015/wordml/symex" xmlns:wpg="http://schemas.microsoft.com/office/word/2010/wordprocessingGroup" xmlns:wpi="http://schemas.microsoft.com/office/word/2010/wordprocessingInk" xmlns:wne="http://schemas.microsoft.com/office/word/2006/wordml" xmlns:wps="http://schemas.microsoft.com/office/word/2010/wordprocessingShape" mc:Ignorable="w14 w15 w16se w16cid wp14">
   <w:p>
     <w:pPr>
@@ -20794,6 +20751,7 @@
     <w:lsdException w:name="HTML Sample" w:semiHidden="1" w:unhideWhenUsed="1"/>
     <w:lsdException w:name="HTML Typewriter" w:semiHidden="1" w:unhideWhenUsed="1"/>
     <w:lsdException w:name="HTML Variable" w:semiHidden="1" w:unhideWhenUsed="1"/>
+    <w:lsdException w:name="Normal Table" w:semiHidden="1" w:unhideWhenUsed="1"/>
     <w:lsdException w:name="annotation subject" w:semiHidden="1" w:unhideWhenUsed="1"/>
     <w:lsdException w:name="No List" w:semiHidden="1" w:unhideWhenUsed="1"/>
     <w:lsdException w:name="Outline List 1" w:semiHidden="1" w:unhideWhenUsed="1"/>
@@ -20839,9 +20797,11 @@
     <w:lsdException w:name="Table Subtle 1" w:semiHidden="1" w:unhideWhenUsed="1"/>
     <w:lsdException w:name="Table Subtle 2" w:semiHidden="1" w:unhideWhenUsed="1"/>
     <w:lsdException w:name="Table Web 1" w:semiHidden="1" w:unhideWhenUsed="1"/>
+    <w:lsdException w:name="Table Web 2" w:semiHidden="1" w:unhideWhenUsed="1"/>
     <w:lsdException w:name="Table Web 3" w:semiHidden="1" w:unhideWhenUsed="1"/>
     <w:lsdException w:name="Balloon Text" w:semiHidden="1" w:unhideWhenUsed="1"/>
     <w:lsdException w:name="Table Grid" w:uiPriority="39"/>
+    <w:lsdException w:name="Table Theme" w:semiHidden="1" w:unhideWhenUsed="1"/>
     <w:lsdException w:name="Placeholder Text" w:semiHidden="1"/>
     <w:lsdException w:name="No Spacing" w:uiPriority="1" w:qFormat="1"/>
     <w:lsdException w:name="Light Shading" w:uiPriority="60"/>
@@ -21494,7 +21454,7 @@
 </file>
 
 <file path=customXml/itemProps1.xml><?xml version="1.0" encoding="utf-8"?>
-<ds:datastoreItem xmlns:ds="http://schemas.openxmlformats.org/officeDocument/2006/customXml" ds:itemID="{D97DBD4F-1018-46F5-B7C1-C9DB5421FE6B}">
+<ds:datastoreItem xmlns:ds="http://schemas.openxmlformats.org/officeDocument/2006/customXml" ds:itemID="{9CE317FC-9871-4904-B268-33CA07D093B6}">
   <ds:schemaRefs>
     <ds:schemaRef ds:uri="http://schemas.openxmlformats.org/officeDocument/2006/bibliography"/>
   </ds:schemaRefs>

</xml_diff>

<commit_message>
fix margin bab 6
</commit_message>
<xml_diff>
--- a/DOKUMENTASI/BAB 6/BAB VI.docx
+++ b/DOKUMENTASI/BAB 6/BAB VI.docx
@@ -220,7 +220,7 @@
     <w:p>
       <w:pPr>
         <w:spacing w:after="0" w:line="480" w:lineRule="auto"/>
-        <w:ind w:firstLine="708"/>
+        <w:ind w:firstLine="567"/>
         <w:jc w:val="both"/>
         <w:rPr>
           <w:rFonts w:ascii="Times New Roman" w:eastAsia="Times New Roman" w:hAnsi="Times New Roman" w:cs="Times New Roman"/>
@@ -1196,7 +1196,7 @@
     <w:p>
       <w:pPr>
         <w:spacing w:after="0" w:line="480" w:lineRule="auto"/>
-        <w:ind w:firstLine="720"/>
+        <w:ind w:firstLine="567"/>
         <w:jc w:val="both"/>
         <w:rPr>
           <w:rFonts w:ascii="Times New Roman" w:eastAsia="Times New Roman" w:hAnsi="Times New Roman" w:cs="Times New Roman"/>
@@ -2352,7 +2352,7 @@
     <w:p>
       <w:pPr>
         <w:spacing w:after="0" w:line="480" w:lineRule="auto"/>
-        <w:ind w:firstLine="720"/>
+        <w:ind w:firstLine="567"/>
         <w:jc w:val="both"/>
         <w:rPr>
           <w:rFonts w:ascii="Times New Roman" w:eastAsia="Times New Roman" w:hAnsi="Times New Roman" w:cs="Times New Roman"/>
@@ -2701,8 +2701,6 @@
         </w:rPr>
         <w:t>ke</w:t>
       </w:r>
-      <w:bookmarkStart w:id="0" w:name="_GoBack"/>
-      <w:bookmarkEnd w:id="0"/>
       <w:proofErr w:type="spellEnd"/>
       <w:r>
         <w:rPr>
@@ -3375,7 +3373,7 @@
     <w:p>
       <w:pPr>
         <w:spacing w:after="0" w:line="480" w:lineRule="auto"/>
-        <w:ind w:firstLine="720"/>
+        <w:ind w:firstLine="567"/>
         <w:jc w:val="both"/>
         <w:rPr>
           <w:rFonts w:ascii="Times New Roman" w:eastAsia="Times New Roman" w:hAnsi="Times New Roman" w:cs="Times New Roman"/>
@@ -3942,6 +3940,7 @@
           <w:tab w:val="left" w:pos="267"/>
         </w:tabs>
         <w:spacing w:after="0" w:line="480" w:lineRule="auto"/>
+        <w:ind w:firstLine="567"/>
         <w:jc w:val="both"/>
         <w:rPr>
           <w:rFonts w:ascii="Times New Roman" w:eastAsia="Times New Roman" w:hAnsi="Times New Roman" w:cs="Times New Roman"/>
@@ -3950,24 +3949,6 @@
           <w:lang w:val="en-US"/>
         </w:rPr>
       </w:pPr>
-      <w:r>
-        <w:rPr>
-          <w:rFonts w:ascii="Times New Roman" w:eastAsia="Times New Roman" w:hAnsi="Times New Roman" w:cs="Times New Roman"/>
-          <w:sz w:val="24"/>
-          <w:szCs w:val="24"/>
-          <w:lang w:val="en-US"/>
-        </w:rPr>
-        <w:tab/>
-      </w:r>
-      <w:r>
-        <w:rPr>
-          <w:rFonts w:ascii="Times New Roman" w:eastAsia="Times New Roman" w:hAnsi="Times New Roman" w:cs="Times New Roman"/>
-          <w:sz w:val="24"/>
-          <w:szCs w:val="24"/>
-          <w:lang w:val="en-US"/>
-        </w:rPr>
-        <w:tab/>
-      </w:r>
       <w:r>
         <w:rPr>
           <w:rFonts w:ascii="Times New Roman" w:eastAsia="Times New Roman" w:hAnsi="Times New Roman" w:cs="Times New Roman"/>
@@ -4507,7 +4488,7 @@
           <w:tab w:val="left" w:pos="267"/>
         </w:tabs>
         <w:spacing w:after="0" w:line="480" w:lineRule="auto"/>
-        <w:ind w:left="0"/>
+        <w:ind w:left="0" w:firstLine="567"/>
         <w:jc w:val="both"/>
         <w:rPr>
           <w:rFonts w:ascii="Times New Roman" w:eastAsia="Times New Roman" w:hAnsi="Times New Roman" w:cs="Times New Roman"/>
@@ -4516,24 +4497,6 @@
           <w:lang w:val="en-US"/>
         </w:rPr>
       </w:pPr>
-      <w:r>
-        <w:rPr>
-          <w:rFonts w:ascii="Times New Roman" w:eastAsia="Times New Roman" w:hAnsi="Times New Roman" w:cs="Times New Roman"/>
-          <w:sz w:val="24"/>
-          <w:szCs w:val="24"/>
-          <w:lang w:val="en-US"/>
-        </w:rPr>
-        <w:tab/>
-      </w:r>
-      <w:r>
-        <w:rPr>
-          <w:rFonts w:ascii="Times New Roman" w:eastAsia="Times New Roman" w:hAnsi="Times New Roman" w:cs="Times New Roman"/>
-          <w:sz w:val="24"/>
-          <w:szCs w:val="24"/>
-          <w:lang w:val="en-US"/>
-        </w:rPr>
-        <w:tab/>
-      </w:r>
       <w:proofErr w:type="spellStart"/>
       <w:r>
         <w:rPr>
@@ -5974,6 +5937,45 @@
     </w:p>
     <w:p>
       <w:pPr>
+        <w:spacing w:after="0" w:line="480" w:lineRule="auto"/>
+        <w:jc w:val="center"/>
+        <w:rPr>
+          <w:rFonts w:ascii="Times New Roman" w:eastAsia="Times New Roman" w:hAnsi="Times New Roman" w:cs="Times New Roman"/>
+          <w:b/>
+          <w:sz w:val="24"/>
+          <w:szCs w:val="24"/>
+          <w:lang w:val="en-US"/>
+        </w:rPr>
+      </w:pPr>
+    </w:p>
+    <w:p>
+      <w:pPr>
+        <w:spacing w:after="0" w:line="480" w:lineRule="auto"/>
+        <w:jc w:val="center"/>
+        <w:rPr>
+          <w:rFonts w:ascii="Times New Roman" w:eastAsia="Times New Roman" w:hAnsi="Times New Roman" w:cs="Times New Roman"/>
+          <w:b/>
+          <w:sz w:val="24"/>
+          <w:szCs w:val="24"/>
+          <w:lang w:val="en-US"/>
+        </w:rPr>
+      </w:pPr>
+    </w:p>
+    <w:p>
+      <w:pPr>
+        <w:spacing w:after="0" w:line="480" w:lineRule="auto"/>
+        <w:jc w:val="center"/>
+        <w:rPr>
+          <w:rFonts w:ascii="Times New Roman" w:eastAsia="Times New Roman" w:hAnsi="Times New Roman" w:cs="Times New Roman"/>
+          <w:b/>
+          <w:sz w:val="24"/>
+          <w:szCs w:val="24"/>
+          <w:lang w:val="en-US"/>
+        </w:rPr>
+      </w:pPr>
+    </w:p>
+    <w:p>
+      <w:pPr>
         <w:pStyle w:val="ListParagraph"/>
         <w:numPr>
           <w:ilvl w:val="2"/>
@@ -5997,6 +5999,7 @@
           <w:szCs w:val="24"/>
           <w:lang w:val="en-US"/>
         </w:rPr>
+        <w:lastRenderedPageBreak/>
         <w:t>Verifikasi</w:t>
       </w:r>
       <w:proofErr w:type="spellEnd"/>
@@ -6024,7 +6027,7 @@
     <w:p>
       <w:pPr>
         <w:spacing w:after="0" w:line="480" w:lineRule="auto"/>
-        <w:ind w:firstLine="720"/>
+        <w:ind w:firstLine="567"/>
         <w:jc w:val="both"/>
         <w:rPr>
           <w:rFonts w:ascii="Times New Roman" w:eastAsia="Times New Roman" w:hAnsi="Times New Roman" w:cs="Times New Roman"/>
@@ -6419,7 +6422,6 @@
           <w:szCs w:val="24"/>
           <w:lang w:val="en-US"/>
         </w:rPr>
-        <w:lastRenderedPageBreak/>
         <w:t>infomasi</w:t>
       </w:r>
       <w:proofErr w:type="spellEnd"/>
@@ -7331,7 +7333,7 @@
     <w:p>
       <w:pPr>
         <w:spacing w:after="0" w:line="480" w:lineRule="auto"/>
-        <w:ind w:firstLine="720"/>
+        <w:ind w:firstLine="567"/>
         <w:jc w:val="both"/>
         <w:rPr>
           <w:rFonts w:ascii="Times New Roman" w:eastAsia="Times New Roman" w:hAnsi="Times New Roman" w:cs="Times New Roman"/>
@@ -8326,7 +8328,7 @@
       <w:pPr>
         <w:pStyle w:val="ListParagraph"/>
         <w:spacing w:after="0" w:line="480" w:lineRule="auto"/>
-        <w:ind w:left="0" w:firstLine="720"/>
+        <w:ind w:left="0" w:firstLine="567"/>
         <w:jc w:val="both"/>
         <w:rPr>
           <w:rFonts w:ascii="Times New Roman" w:eastAsia="Times New Roman" w:hAnsi="Times New Roman" w:cs="Times New Roman"/>
@@ -9142,7 +9144,7 @@
       <w:pPr>
         <w:pStyle w:val="ListParagraph"/>
         <w:spacing w:after="0" w:line="480" w:lineRule="auto"/>
-        <w:ind w:left="0" w:firstLine="720"/>
+        <w:ind w:left="0" w:firstLine="567"/>
         <w:jc w:val="both"/>
         <w:rPr>
           <w:rFonts w:ascii="Times New Roman" w:eastAsia="Times New Roman" w:hAnsi="Times New Roman" w:cs="Times New Roman"/>
@@ -10441,6 +10443,7 @@
           <w:numId w:val="6"/>
         </w:numPr>
         <w:spacing w:after="0" w:line="480" w:lineRule="auto"/>
+        <w:ind w:left="426" w:hanging="426"/>
         <w:rPr>
           <w:rFonts w:ascii="Times New Roman" w:eastAsia="Times New Roman" w:hAnsi="Times New Roman" w:cs="Times New Roman"/>
           <w:b/>
@@ -10488,7 +10491,7 @@
     <w:p>
       <w:pPr>
         <w:spacing w:after="0" w:line="480" w:lineRule="auto"/>
-        <w:ind w:firstLine="720"/>
+        <w:ind w:firstLine="567"/>
         <w:jc w:val="both"/>
         <w:rPr>
           <w:rFonts w:ascii="Times New Roman" w:eastAsia="Times New Roman" w:hAnsi="Times New Roman" w:cs="Times New Roman"/>
@@ -11391,6 +11394,7 @@
           <w:numId w:val="6"/>
         </w:numPr>
         <w:spacing w:after="0" w:line="480" w:lineRule="auto"/>
+        <w:ind w:left="426" w:hanging="426"/>
         <w:jc w:val="both"/>
         <w:rPr>
           <w:rFonts w:ascii="Times New Roman" w:eastAsia="Times New Roman" w:hAnsi="Times New Roman" w:cs="Times New Roman"/>
@@ -11437,7 +11441,7 @@
     <w:p>
       <w:pPr>
         <w:spacing w:after="0" w:line="480" w:lineRule="auto"/>
-        <w:ind w:firstLine="720"/>
+        <w:ind w:firstLine="567"/>
         <w:jc w:val="both"/>
         <w:rPr>
           <w:rFonts w:ascii="Times New Roman" w:eastAsia="Times New Roman" w:hAnsi="Times New Roman" w:cs="Times New Roman"/>
@@ -12908,7 +12912,7 @@
     <w:p>
       <w:pPr>
         <w:spacing w:after="0" w:line="480" w:lineRule="auto"/>
-        <w:ind w:firstLine="480"/>
+        <w:ind w:firstLine="567"/>
         <w:jc w:val="both"/>
         <w:rPr>
           <w:rFonts w:ascii="Times New Roman" w:eastAsia="Times New Roman" w:hAnsi="Times New Roman" w:cs="Times New Roman"/>
@@ -14705,6 +14709,7 @@
           <w:numId w:val="6"/>
         </w:numPr>
         <w:spacing w:after="0" w:line="480" w:lineRule="auto"/>
+        <w:ind w:left="426" w:hanging="426"/>
         <w:jc w:val="both"/>
         <w:rPr>
           <w:rFonts w:ascii="Times New Roman" w:eastAsia="Times New Roman" w:hAnsi="Times New Roman" w:cs="Times New Roman"/>
@@ -15181,6 +15186,7 @@
           <w:numId w:val="6"/>
         </w:numPr>
         <w:spacing w:after="0" w:line="480" w:lineRule="auto"/>
+        <w:ind w:left="426" w:hanging="426"/>
         <w:jc w:val="both"/>
         <w:rPr>
           <w:rFonts w:ascii="Times New Roman" w:eastAsia="Times New Roman" w:hAnsi="Times New Roman" w:cs="Times New Roman"/>
@@ -15588,6 +15594,7 @@
           <w:numId w:val="6"/>
         </w:numPr>
         <w:spacing w:after="0" w:line="480" w:lineRule="auto"/>
+        <w:ind w:left="426" w:hanging="426"/>
         <w:jc w:val="both"/>
         <w:rPr>
           <w:rFonts w:ascii="Times New Roman" w:eastAsia="Times New Roman" w:hAnsi="Times New Roman" w:cs="Times New Roman"/>
@@ -16015,6 +16022,7 @@
           <w:numId w:val="6"/>
         </w:numPr>
         <w:spacing w:after="0" w:line="480" w:lineRule="auto"/>
+        <w:ind w:left="426" w:hanging="426"/>
         <w:jc w:val="both"/>
         <w:rPr>
           <w:rFonts w:ascii="Times New Roman" w:eastAsia="Times New Roman" w:hAnsi="Times New Roman" w:cs="Times New Roman"/>
@@ -16491,6 +16499,7 @@
           <w:numId w:val="6"/>
         </w:numPr>
         <w:spacing w:after="0" w:line="480" w:lineRule="auto"/>
+        <w:ind w:left="426" w:hanging="426"/>
         <w:jc w:val="both"/>
         <w:rPr>
           <w:rFonts w:ascii="Times New Roman" w:eastAsia="Times New Roman" w:hAnsi="Times New Roman" w:cs="Times New Roman"/>
@@ -16838,6 +16847,20 @@
         </w:rPr>
         <w:t>.</w:t>
       </w:r>
+    </w:p>
+    <w:p>
+      <w:pPr>
+        <w:pStyle w:val="ListParagraph"/>
+        <w:spacing w:after="0" w:line="480" w:lineRule="auto"/>
+        <w:jc w:val="both"/>
+        <w:rPr>
+          <w:rFonts w:ascii="Times New Roman" w:eastAsia="Times New Roman" w:hAnsi="Times New Roman" w:cs="Times New Roman"/>
+          <w:b/>
+          <w:sz w:val="24"/>
+          <w:szCs w:val="28"/>
+          <w:lang w:val="en-US"/>
+        </w:rPr>
+      </w:pPr>
     </w:p>
     <w:p>
       <w:pPr>
@@ -16920,7 +16943,7 @@
       <w:pPr>
         <w:pStyle w:val="ListParagraph"/>
         <w:spacing w:after="0" w:line="480" w:lineRule="auto"/>
-        <w:ind w:left="0" w:firstLine="480"/>
+        <w:ind w:left="0" w:firstLine="567"/>
         <w:jc w:val="both"/>
         <w:rPr>
           <w:rFonts w:ascii="Times New Roman" w:eastAsia="Times New Roman" w:hAnsi="Times New Roman" w:cs="Times New Roman"/>
@@ -17149,6 +17172,7 @@
           <w:numId w:val="9"/>
         </w:numPr>
         <w:spacing w:after="0" w:line="480" w:lineRule="auto"/>
+        <w:ind w:left="426" w:hanging="426"/>
         <w:jc w:val="both"/>
         <w:rPr>
           <w:rFonts w:ascii="Times New Roman" w:eastAsia="Times New Roman" w:hAnsi="Times New Roman" w:cs="Times New Roman"/>
@@ -17157,6 +17181,7 @@
           <w:lang w:val="en-US"/>
         </w:rPr>
       </w:pPr>
+      <w:bookmarkStart w:id="0" w:name="_GoBack"/>
       <w:proofErr w:type="spellStart"/>
       <w:r>
         <w:rPr>
@@ -17466,6 +17491,7 @@
           <w:numId w:val="9"/>
         </w:numPr>
         <w:spacing w:after="0" w:line="480" w:lineRule="auto"/>
+        <w:ind w:left="426" w:hanging="426"/>
         <w:jc w:val="both"/>
         <w:rPr>
           <w:rFonts w:ascii="Times New Roman" w:eastAsia="Times New Roman" w:hAnsi="Times New Roman" w:cs="Times New Roman"/>
@@ -17983,6 +18009,7 @@
           <w:numId w:val="9"/>
         </w:numPr>
         <w:spacing w:after="0" w:line="480" w:lineRule="auto"/>
+        <w:ind w:left="426" w:hanging="426"/>
         <w:jc w:val="both"/>
         <w:rPr>
           <w:rFonts w:ascii="Times New Roman" w:eastAsia="Times New Roman" w:hAnsi="Times New Roman" w:cs="Times New Roman"/>
@@ -18180,6 +18207,7 @@
           <w:numId w:val="9"/>
         </w:numPr>
         <w:spacing w:after="0" w:line="480" w:lineRule="auto"/>
+        <w:ind w:left="426" w:hanging="426"/>
         <w:jc w:val="both"/>
         <w:rPr>
           <w:rFonts w:ascii="Times New Roman" w:eastAsia="Times New Roman" w:hAnsi="Times New Roman" w:cs="Times New Roman"/>
@@ -18357,6 +18385,7 @@
           <w:numId w:val="9"/>
         </w:numPr>
         <w:spacing w:after="0" w:line="480" w:lineRule="auto"/>
+        <w:ind w:left="426" w:hanging="426"/>
         <w:jc w:val="both"/>
         <w:rPr>
           <w:rFonts w:ascii="Times New Roman" w:eastAsia="Times New Roman" w:hAnsi="Times New Roman" w:cs="Times New Roman"/>
@@ -18574,6 +18603,7 @@
           <w:numId w:val="9"/>
         </w:numPr>
         <w:spacing w:after="0" w:line="480" w:lineRule="auto"/>
+        <w:ind w:left="426" w:hanging="426"/>
         <w:jc w:val="both"/>
         <w:rPr>
           <w:rFonts w:ascii="Times New Roman" w:eastAsia="Times New Roman" w:hAnsi="Times New Roman" w:cs="Times New Roman"/>
@@ -19023,6 +19053,7 @@
         <w:t xml:space="preserve">. </w:t>
       </w:r>
     </w:p>
+    <w:bookmarkEnd w:id="0"/>
     <w:p>
       <w:pPr>
         <w:spacing w:after="0" w:line="480" w:lineRule="auto"/>
@@ -21454,7 +21485,7 @@
 </file>
 
 <file path=customXml/itemProps1.xml><?xml version="1.0" encoding="utf-8"?>
-<ds:datastoreItem xmlns:ds="http://schemas.openxmlformats.org/officeDocument/2006/customXml" ds:itemID="{9CE317FC-9871-4904-B268-33CA07D093B6}">
+<ds:datastoreItem xmlns:ds="http://schemas.openxmlformats.org/officeDocument/2006/customXml" ds:itemID="{5A3CD39C-CD60-48D4-B126-C512C9079783}">
   <ds:schemaRefs>
     <ds:schemaRef ds:uri="http://schemas.openxmlformats.org/officeDocument/2006/bibliography"/>
   </ds:schemaRefs>

</xml_diff>